<commit_message>
fix misunderstanding in spectra shaped original equaiton
</commit_message>
<xml_diff>
--- a/code_schematic_and_flowchart.docx
+++ b/code_schematic_and_flowchart.docx
@@ -3197,6 +3197,473 @@
         </w:rPr>
         <w:t>logging.</w:t>
       </w:r>
+    </w:p>
+    <w:p>
+      <w:pPr>
+        <w:spacing w:after="0"/>
+        <w:jc w:val="both"/>
+        <w:rPr>
+          <w:rFonts w:ascii="Consolas" w:hAnsi="Consolas" w:cs="Arial"/>
+          <w:sz w:val="24"/>
+          <w:szCs w:val="24"/>
+        </w:rPr>
+      </w:pPr>
+    </w:p>
+    <w:p>
+      <w:pPr>
+        <w:spacing w:after="0"/>
+        <w:jc w:val="both"/>
+        <w:rPr>
+          <w:rFonts w:ascii="Consolas" w:hAnsi="Consolas" w:cs="Arial"/>
+          <w:sz w:val="24"/>
+          <w:szCs w:val="24"/>
+        </w:rPr>
+      </w:pPr>
+    </w:p>
+    <w:p>
+      <w:pPr>
+        <w:spacing w:after="0"/>
+        <w:jc w:val="both"/>
+        <w:rPr>
+          <w:rFonts w:ascii="Consolas" w:hAnsi="Consolas" w:cs="Arial"/>
+          <w:sz w:val="24"/>
+          <w:szCs w:val="24"/>
+        </w:rPr>
+      </w:pPr>
+    </w:p>
+    <w:p>
+      <w:pPr>
+        <w:spacing w:after="0"/>
+        <w:jc w:val="both"/>
+        <w:rPr>
+          <w:rFonts w:ascii="Consolas" w:hAnsi="Consolas" w:cs="Arial"/>
+          <w:sz w:val="24"/>
+          <w:szCs w:val="24"/>
+        </w:rPr>
+      </w:pPr>
+    </w:p>
+    <w:p>
+      <w:pPr>
+        <w:spacing w:after="0"/>
+        <w:jc w:val="both"/>
+        <w:rPr>
+          <w:rFonts w:ascii="Consolas" w:hAnsi="Consolas" w:cs="Arial"/>
+          <w:sz w:val="24"/>
+          <w:szCs w:val="24"/>
+        </w:rPr>
+      </w:pPr>
+    </w:p>
+    <w:p>
+      <w:pPr>
+        <w:spacing w:after="0"/>
+        <w:jc w:val="both"/>
+        <w:rPr>
+          <w:rFonts w:ascii="Consolas" w:hAnsi="Consolas" w:cs="Arial"/>
+          <w:sz w:val="24"/>
+          <w:szCs w:val="24"/>
+        </w:rPr>
+      </w:pPr>
+    </w:p>
+    <w:p>
+      <w:pPr>
+        <w:spacing w:after="0"/>
+        <w:jc w:val="both"/>
+        <w:rPr>
+          <w:rFonts w:ascii="Consolas" w:hAnsi="Consolas" w:cs="Arial"/>
+          <w:sz w:val="24"/>
+          <w:szCs w:val="24"/>
+        </w:rPr>
+      </w:pPr>
+    </w:p>
+    <w:p>
+      <w:pPr>
+        <w:spacing w:after="0"/>
+        <w:jc w:val="both"/>
+        <w:rPr>
+          <w:rFonts w:ascii="Consolas" w:hAnsi="Consolas" w:cs="Arial"/>
+          <w:sz w:val="24"/>
+          <w:szCs w:val="24"/>
+        </w:rPr>
+      </w:pPr>
+    </w:p>
+    <w:p>
+      <w:pPr>
+        <w:spacing w:after="0"/>
+        <w:jc w:val="both"/>
+        <w:rPr>
+          <w:rFonts w:ascii="Consolas" w:hAnsi="Consolas" w:cs="Arial"/>
+          <w:sz w:val="24"/>
+          <w:szCs w:val="24"/>
+        </w:rPr>
+      </w:pPr>
+    </w:p>
+    <w:p>
+      <w:pPr>
+        <w:spacing w:after="0"/>
+        <w:jc w:val="both"/>
+        <w:rPr>
+          <w:rFonts w:ascii="Consolas" w:hAnsi="Consolas" w:cs="Arial"/>
+          <w:sz w:val="24"/>
+          <w:szCs w:val="24"/>
+        </w:rPr>
+      </w:pPr>
+    </w:p>
+    <w:p>
+      <w:pPr>
+        <w:spacing w:after="0"/>
+        <w:jc w:val="both"/>
+        <w:rPr>
+          <w:rFonts w:ascii="Consolas" w:hAnsi="Consolas" w:cs="Arial"/>
+          <w:sz w:val="24"/>
+          <w:szCs w:val="24"/>
+        </w:rPr>
+      </w:pPr>
+    </w:p>
+    <w:p>
+      <w:pPr>
+        <w:spacing w:after="0"/>
+        <w:jc w:val="both"/>
+        <w:rPr>
+          <w:rFonts w:ascii="Consolas" w:hAnsi="Consolas" w:cs="Arial"/>
+          <w:sz w:val="24"/>
+          <w:szCs w:val="24"/>
+        </w:rPr>
+      </w:pPr>
+    </w:p>
+    <w:p>
+      <w:pPr>
+        <w:spacing w:after="0"/>
+        <w:jc w:val="both"/>
+        <w:rPr>
+          <w:rFonts w:ascii="Arial" w:hAnsi="Arial" w:cs="Arial"/>
+          <w:b/>
+          <w:bCs/>
+          <w:sz w:val="28"/>
+          <w:szCs w:val="28"/>
+        </w:rPr>
+      </w:pPr>
+      <w:r>
+        <w:rPr>
+          <w:rFonts w:ascii="Arial" w:hAnsi="Arial" w:cs="Arial"/>
+          <w:b/>
+          <w:bCs/>
+          <w:sz w:val="28"/>
+          <w:szCs w:val="28"/>
+        </w:rPr>
+        <w:lastRenderedPageBreak/>
+        <w:t>Momen Magnitude Calculation Flowchart</w:t>
+      </w:r>
+    </w:p>
+    <w:p>
+      <w:pPr>
+        <w:spacing w:after="0"/>
+        <w:jc w:val="both"/>
+        <w:rPr>
+          <w:rFonts w:ascii="Arial" w:hAnsi="Arial" w:cs="Arial"/>
+          <w:b/>
+          <w:bCs/>
+          <w:sz w:val="28"/>
+          <w:szCs w:val="28"/>
+        </w:rPr>
+      </w:pPr>
+    </w:p>
+    <w:p>
+      <w:pPr>
+        <w:keepNext/>
+        <w:spacing w:after="0"/>
+        <w:jc w:val="both"/>
+      </w:pPr>
+      <w:r>
+        <w:rPr>
+          <w:noProof/>
+        </w:rPr>
+        <w:drawing>
+          <wp:inline distT="0" distB="0" distL="0" distR="0" wp14:anchorId="3560342E" wp14:editId="0788D5EC">
+            <wp:extent cx="5731510" cy="5440680"/>
+            <wp:effectExtent l="0" t="0" r="2540" b="7620"/>
+            <wp:docPr id="1010309236" name="Picture 2"/>
+            <wp:cNvGraphicFramePr>
+              <a:graphicFrameLocks xmlns:a="http://schemas.openxmlformats.org/drawingml/2006/main" noChangeAspect="1"/>
+            </wp:cNvGraphicFramePr>
+            <a:graphic xmlns:a="http://schemas.openxmlformats.org/drawingml/2006/main">
+              <a:graphicData uri="http://schemas.openxmlformats.org/drawingml/2006/picture">
+                <pic:pic xmlns:pic="http://schemas.openxmlformats.org/drawingml/2006/picture">
+                  <pic:nvPicPr>
+                    <pic:cNvPr id="0" name="Picture 3"/>
+                    <pic:cNvPicPr>
+                      <a:picLocks noChangeAspect="1" noChangeArrowheads="1"/>
+                    </pic:cNvPicPr>
+                  </pic:nvPicPr>
+                  <pic:blipFill>
+                    <a:blip r:embed="rId5">
+                      <a:extLst>
+                        <a:ext uri="{28A0092B-C50C-407E-A947-70E740481C1C}">
+                          <a14:useLocalDpi xmlns:a14="http://schemas.microsoft.com/office/drawing/2010/main" val="0"/>
+                        </a:ext>
+                      </a:extLst>
+                    </a:blip>
+                    <a:srcRect/>
+                    <a:stretch>
+                      <a:fillRect/>
+                    </a:stretch>
+                  </pic:blipFill>
+                  <pic:spPr bwMode="auto">
+                    <a:xfrm>
+                      <a:off x="0" y="0"/>
+                      <a:ext cx="5731510" cy="5440680"/>
+                    </a:xfrm>
+                    <a:prstGeom prst="rect">
+                      <a:avLst/>
+                    </a:prstGeom>
+                    <a:noFill/>
+                    <a:ln>
+                      <a:noFill/>
+                    </a:ln>
+                  </pic:spPr>
+                </pic:pic>
+              </a:graphicData>
+            </a:graphic>
+          </wp:inline>
+        </w:drawing>
+      </w:r>
+    </w:p>
+    <w:p>
+      <w:pPr>
+        <w:pStyle w:val="Caption"/>
+        <w:jc w:val="center"/>
+        <w:rPr>
+          <w:rFonts w:ascii="Arial" w:hAnsi="Arial" w:cs="Arial"/>
+          <w:b/>
+          <w:bCs/>
+          <w:sz w:val="28"/>
+          <w:szCs w:val="28"/>
+        </w:rPr>
+      </w:pPr>
+      <w:r>
+        <w:t xml:space="preserve">Figure </w:t>
+      </w:r>
+      <w:r>
+        <w:fldChar w:fldCharType="begin"/>
+      </w:r>
+      <w:r>
+        <w:instrText xml:space="preserve"> SEQ Figure \* ARABIC </w:instrText>
+      </w:r>
+      <w:r>
+        <w:fldChar w:fldCharType="separate"/>
+      </w:r>
+      <w:r>
+        <w:rPr>
+          <w:noProof/>
+        </w:rPr>
+        <w:t>1</w:t>
+      </w:r>
+      <w:r>
+        <w:fldChar w:fldCharType="end"/>
+      </w:r>
+      <w:r>
+        <w:t xml:space="preserve"> </w:t>
+      </w:r>
+      <w:proofErr w:type="spellStart"/>
+      <w:r>
+        <w:t>lqtmoment</w:t>
+      </w:r>
+      <w:proofErr w:type="spellEnd"/>
+      <w:r>
+        <w:t xml:space="preserve"> flowchart for moment magnitude calculation.</w:t>
+      </w:r>
+    </w:p>
+    <w:p>
+      <w:pPr>
+        <w:spacing w:after="0"/>
+        <w:jc w:val="both"/>
+        <w:rPr>
+          <w:rFonts w:ascii="Arial" w:hAnsi="Arial" w:cs="Arial"/>
+          <w:b/>
+          <w:bCs/>
+          <w:sz w:val="28"/>
+          <w:szCs w:val="28"/>
+        </w:rPr>
+      </w:pPr>
+    </w:p>
+    <w:p>
+      <w:pPr>
+        <w:spacing w:after="0"/>
+        <w:jc w:val="both"/>
+        <w:rPr>
+          <w:rFonts w:ascii="Arial" w:hAnsi="Arial" w:cs="Arial"/>
+          <w:b/>
+          <w:bCs/>
+          <w:sz w:val="28"/>
+          <w:szCs w:val="28"/>
+        </w:rPr>
+      </w:pPr>
+    </w:p>
+    <w:p>
+      <w:pPr>
+        <w:spacing w:after="0"/>
+        <w:jc w:val="both"/>
+        <w:rPr>
+          <w:rFonts w:ascii="Arial" w:hAnsi="Arial" w:cs="Arial"/>
+          <w:b/>
+          <w:bCs/>
+          <w:sz w:val="28"/>
+          <w:szCs w:val="28"/>
+        </w:rPr>
+      </w:pPr>
+    </w:p>
+    <w:p>
+      <w:pPr>
+        <w:spacing w:after="0"/>
+        <w:jc w:val="both"/>
+        <w:rPr>
+          <w:rFonts w:ascii="Arial" w:hAnsi="Arial" w:cs="Arial"/>
+          <w:b/>
+          <w:bCs/>
+          <w:sz w:val="28"/>
+          <w:szCs w:val="28"/>
+        </w:rPr>
+      </w:pPr>
+    </w:p>
+    <w:p>
+      <w:pPr>
+        <w:spacing w:after="0"/>
+        <w:jc w:val="both"/>
+        <w:rPr>
+          <w:rFonts w:ascii="Arial" w:hAnsi="Arial" w:cs="Arial"/>
+          <w:b/>
+          <w:bCs/>
+          <w:sz w:val="28"/>
+          <w:szCs w:val="28"/>
+        </w:rPr>
+      </w:pPr>
+    </w:p>
+    <w:p>
+      <w:pPr>
+        <w:spacing w:after="0"/>
+        <w:jc w:val="both"/>
+        <w:rPr>
+          <w:rFonts w:ascii="Arial" w:hAnsi="Arial" w:cs="Arial"/>
+          <w:b/>
+          <w:bCs/>
+          <w:sz w:val="28"/>
+          <w:szCs w:val="28"/>
+        </w:rPr>
+      </w:pPr>
+    </w:p>
+    <w:p>
+      <w:pPr>
+        <w:spacing w:after="0"/>
+        <w:jc w:val="both"/>
+        <w:rPr>
+          <w:rFonts w:ascii="Arial" w:hAnsi="Arial" w:cs="Arial"/>
+          <w:b/>
+          <w:bCs/>
+          <w:sz w:val="28"/>
+          <w:szCs w:val="28"/>
+        </w:rPr>
+      </w:pPr>
+    </w:p>
+    <w:p>
+      <w:pPr>
+        <w:spacing w:after="0"/>
+        <w:jc w:val="both"/>
+        <w:rPr>
+          <w:rFonts w:ascii="Arial" w:hAnsi="Arial" w:cs="Arial"/>
+          <w:b/>
+          <w:bCs/>
+          <w:sz w:val="28"/>
+          <w:szCs w:val="28"/>
+        </w:rPr>
+      </w:pPr>
+    </w:p>
+    <w:p>
+      <w:pPr>
+        <w:spacing w:after="0"/>
+        <w:jc w:val="both"/>
+        <w:rPr>
+          <w:rFonts w:ascii="Arial" w:hAnsi="Arial" w:cs="Arial"/>
+          <w:b/>
+          <w:bCs/>
+          <w:sz w:val="28"/>
+          <w:szCs w:val="28"/>
+        </w:rPr>
+      </w:pPr>
+    </w:p>
+    <w:p>
+      <w:pPr>
+        <w:spacing w:after="0"/>
+        <w:jc w:val="both"/>
+        <w:rPr>
+          <w:rFonts w:ascii="Arial" w:hAnsi="Arial" w:cs="Arial"/>
+          <w:b/>
+          <w:bCs/>
+          <w:sz w:val="28"/>
+          <w:szCs w:val="28"/>
+        </w:rPr>
+      </w:pPr>
+    </w:p>
+    <w:p>
+      <w:pPr>
+        <w:spacing w:after="0"/>
+        <w:jc w:val="both"/>
+        <w:rPr>
+          <w:rFonts w:ascii="Arial" w:hAnsi="Arial" w:cs="Arial"/>
+          <w:b/>
+          <w:bCs/>
+          <w:sz w:val="28"/>
+          <w:szCs w:val="28"/>
+        </w:rPr>
+      </w:pPr>
+    </w:p>
+    <w:p>
+      <w:pPr>
+        <w:spacing w:after="0"/>
+        <w:jc w:val="both"/>
+        <w:rPr>
+          <w:rFonts w:ascii="Arial" w:hAnsi="Arial" w:cs="Arial"/>
+          <w:b/>
+          <w:bCs/>
+          <w:sz w:val="28"/>
+          <w:szCs w:val="28"/>
+        </w:rPr>
+      </w:pPr>
+    </w:p>
+    <w:p>
+      <w:pPr>
+        <w:spacing w:after="0"/>
+        <w:jc w:val="both"/>
+        <w:rPr>
+          <w:rFonts w:ascii="Arial" w:hAnsi="Arial" w:cs="Arial"/>
+          <w:b/>
+          <w:bCs/>
+          <w:sz w:val="28"/>
+          <w:szCs w:val="28"/>
+        </w:rPr>
+      </w:pPr>
+      <w:r>
+        <w:rPr>
+          <w:rFonts w:ascii="Arial" w:hAnsi="Arial" w:cs="Arial"/>
+          <w:b/>
+          <w:bCs/>
+          <w:sz w:val="28"/>
+          <w:szCs w:val="28"/>
+        </w:rPr>
+        <w:lastRenderedPageBreak/>
+        <w:t>Equations Used in Calculation</w:t>
+      </w:r>
+    </w:p>
+    <w:p>
+      <w:pPr>
+        <w:spacing w:after="0"/>
+        <w:jc w:val="both"/>
+        <w:rPr>
+          <w:rFonts w:ascii="Consolas" w:hAnsi="Consolas" w:cs="Arial"/>
+          <w:b/>
+          <w:bCs/>
+          <w:sz w:val="24"/>
+          <w:szCs w:val="24"/>
+        </w:rPr>
+      </w:pPr>
     </w:p>
     <w:sectPr>
       <w:pgSz w:w="11906" w:h="16838" w:code="9"/>
@@ -4941,6 +5408,25 @@
       <w:shd w:val="clear" w:color="auto" w:fill="E1DFDD"/>
     </w:rPr>
   </w:style>
+  <w:style w:type="paragraph" w:styleId="Caption">
+    <w:name w:val="caption"/>
+    <w:basedOn w:val="Normal"/>
+    <w:next w:val="Normal"/>
+    <w:uiPriority w:val="35"/>
+    <w:unhideWhenUsed/>
+    <w:qFormat/>
+    <w:rsid w:val="007475F9"/>
+    <w:pPr>
+      <w:spacing w:after="200" w:line="240" w:lineRule="auto"/>
+    </w:pPr>
+    <w:rPr>
+      <w:i/>
+      <w:iCs/>
+      <w:color w:val="44546A" w:themeColor="text2"/>
+      <w:sz w:val="18"/>
+      <w:szCs w:val="18"/>
+    </w:rPr>
+  </w:style>
 </w:styles>
 </file>
 

</xml_diff>